<commit_message>
updated dds layer scripts
</commit_message>
<xml_diff>
--- a/Архитектура решения.docx
+++ b/Архитектура решения.docx
@@ -1284,15 +1284,6 @@
           <w:lang w:eastAsia="ru-RU"/>
           <w14:ligatures w14:val="none"/>
         </w:rPr>
-        <w:t>,</w:t>
-      </w:r>
-      <w:r>
-        <w:rPr>
-          <w:rFonts w:ascii="Times New Roman" w:eastAsia="Times New Roman" w:hAnsi="Times New Roman" w:cs="Times New Roman"/>
-          <w:kern w:val="0"/>
-          <w:lang w:eastAsia="ru-RU"/>
-          <w14:ligatures w14:val="none"/>
-        </w:rPr>
         <w:t xml:space="preserve"> </w:t>
       </w:r>
       <w:r>
@@ -1652,7 +1643,7 @@
           <w:lang w:eastAsia="ru-RU"/>
           <w14:ligatures w14:val="none"/>
         </w:rPr>
-        <w:t>load_ods_data</w:t>
+        <w:t>ods</w:t>
       </w:r>
       <w:proofErr w:type="spellEnd"/>
       <w:r>
@@ -1662,6 +1653,24 @@
           <w:lang w:eastAsia="ru-RU"/>
           <w14:ligatures w14:val="none"/>
         </w:rPr>
+        <w:t>_</w:t>
+      </w:r>
+      <w:r>
+        <w:rPr>
+          <w:rFonts w:ascii="Courier New" w:eastAsia="Times New Roman" w:hAnsi="Courier New" w:cs="Courier New"/>
+          <w:kern w:val="0"/>
+          <w:lang w:val="en-US" w:eastAsia="ru-RU"/>
+          <w14:ligatures w14:val="none"/>
+        </w:rPr>
+        <w:t>migration</w:t>
+      </w:r>
+      <w:r>
+        <w:rPr>
+          <w:rFonts w:ascii="Courier New" w:eastAsia="Times New Roman" w:hAnsi="Courier New" w:cs="Courier New"/>
+          <w:kern w:val="0"/>
+          <w:lang w:eastAsia="ru-RU"/>
+          <w14:ligatures w14:val="none"/>
+        </w:rPr>
         <w:t xml:space="preserve"> </w:t>
       </w:r>
       <w:r>
@@ -1717,9 +1726,27 @@
           <w:lang w:eastAsia="ru-RU"/>
           <w14:ligatures w14:val="none"/>
         </w:rPr>
-        <w:t>load_ods_data</w:t>
+        <w:t>ods</w:t>
       </w:r>
       <w:proofErr w:type="spellEnd"/>
+      <w:r>
+        <w:rPr>
+          <w:rFonts w:ascii="Courier New" w:eastAsia="Times New Roman" w:hAnsi="Courier New" w:cs="Courier New"/>
+          <w:kern w:val="0"/>
+          <w:lang w:eastAsia="ru-RU"/>
+          <w14:ligatures w14:val="none"/>
+        </w:rPr>
+        <w:t>_</w:t>
+      </w:r>
+      <w:r>
+        <w:rPr>
+          <w:rFonts w:ascii="Courier New" w:eastAsia="Times New Roman" w:hAnsi="Courier New" w:cs="Courier New"/>
+          <w:kern w:val="0"/>
+          <w:lang w:val="en-US" w:eastAsia="ru-RU"/>
+          <w14:ligatures w14:val="none"/>
+        </w:rPr>
+        <w:t>migration</w:t>
+      </w:r>
       <w:r>
         <w:rPr>
           <w:rFonts w:ascii="Courier New" w:eastAsia="Times New Roman" w:hAnsi="Courier New" w:cs="Courier New"/>
@@ -1926,6 +1953,15 @@
           <w14:ligatures w14:val="none"/>
         </w:rPr>
       </w:pPr>
+      <w:r>
+        <w:rPr>
+          <w:rFonts w:ascii="Courier New" w:eastAsia="Times New Roman" w:hAnsi="Courier New" w:cs="Courier New"/>
+          <w:kern w:val="0"/>
+          <w:lang w:val="en-US" w:eastAsia="ru-RU"/>
+          <w14:ligatures w14:val="none"/>
+        </w:rPr>
+        <w:t>d</w:t>
+      </w:r>
       <w:proofErr w:type="spellStart"/>
       <w:r>
         <w:rPr>
@@ -1934,7 +1970,7 @@
           <w:lang w:eastAsia="ru-RU"/>
           <w14:ligatures w14:val="none"/>
         </w:rPr>
-        <w:t>load</w:t>
+        <w:t>ds</w:t>
       </w:r>
       <w:proofErr w:type="spellEnd"/>
       <w:r>
@@ -1953,6 +1989,69 @@
           <w:lang w:val="en-US" w:eastAsia="ru-RU"/>
           <w14:ligatures w14:val="none"/>
         </w:rPr>
+        <w:t>migration</w:t>
+      </w:r>
+      <w:r>
+        <w:rPr>
+          <w:rFonts w:ascii="Courier New" w:eastAsia="Times New Roman" w:hAnsi="Courier New" w:cs="Courier New"/>
+          <w:kern w:val="0"/>
+          <w:lang w:eastAsia="ru-RU"/>
+          <w14:ligatures w14:val="none"/>
+        </w:rPr>
+        <w:t xml:space="preserve"> </w:t>
+      </w:r>
+      <w:r>
+        <w:rPr>
+          <w:rFonts w:ascii="Times New Roman" w:eastAsia="Times New Roman" w:hAnsi="Times New Roman" w:cs="Times New Roman"/>
+          <w:kern w:val="0"/>
+          <w:lang w:eastAsia="ru-RU"/>
+          <w14:ligatures w14:val="none"/>
+        </w:rPr>
+        <w:t>—</w:t>
+      </w:r>
+      <w:r>
+        <w:rPr>
+          <w:rFonts w:ascii="Times New Roman" w:eastAsia="Times New Roman" w:hAnsi="Times New Roman" w:cs="Times New Roman"/>
+          <w:kern w:val="0"/>
+          <w:lang w:eastAsia="ru-RU"/>
+          <w14:ligatures w14:val="none"/>
+        </w:rPr>
+        <w:t xml:space="preserve"> </w:t>
+      </w:r>
+      <w:r>
+        <w:rPr>
+          <w:rFonts w:ascii="Times New Roman" w:eastAsia="Times New Roman" w:hAnsi="Times New Roman" w:cs="Times New Roman"/>
+          <w:kern w:val="0"/>
+          <w:lang w:eastAsia="ru-RU"/>
+          <w14:ligatures w14:val="none"/>
+        </w:rPr>
+        <w:t xml:space="preserve">запускает </w:t>
+      </w:r>
+      <w:r>
+        <w:rPr>
+          <w:rFonts w:ascii="Times New Roman" w:eastAsia="Times New Roman" w:hAnsi="Times New Roman" w:cs="Times New Roman"/>
+          <w:kern w:val="0"/>
+          <w:lang w:val="en-US" w:eastAsia="ru-RU"/>
+          <w14:ligatures w14:val="none"/>
+        </w:rPr>
+        <w:t>DML</w:t>
+      </w:r>
+      <w:r>
+        <w:rPr>
+          <w:rFonts w:ascii="Times New Roman" w:eastAsia="Times New Roman" w:hAnsi="Times New Roman" w:cs="Times New Roman"/>
+          <w:kern w:val="0"/>
+          <w:lang w:eastAsia="ru-RU"/>
+          <w14:ligatures w14:val="none"/>
+        </w:rPr>
+        <w:t xml:space="preserve">-скрипт </w:t>
+      </w:r>
+      <w:r>
+        <w:rPr>
+          <w:rFonts w:ascii="Courier New" w:eastAsia="Times New Roman" w:hAnsi="Courier New" w:cs="Courier New"/>
+          <w:kern w:val="0"/>
+          <w:lang w:val="en-US" w:eastAsia="ru-RU"/>
+          <w14:ligatures w14:val="none"/>
+        </w:rPr>
         <w:t>d</w:t>
       </w:r>
       <w:proofErr w:type="spellStart"/>
@@ -1963,7 +2062,7 @@
           <w:lang w:eastAsia="ru-RU"/>
           <w14:ligatures w14:val="none"/>
         </w:rPr>
-        <w:t>ds_data</w:t>
+        <w:t>ds</w:t>
       </w:r>
       <w:proofErr w:type="spellEnd"/>
       <w:r>
@@ -1973,93 +2072,17 @@
           <w:lang w:eastAsia="ru-RU"/>
           <w14:ligatures w14:val="none"/>
         </w:rPr>
-        <w:t xml:space="preserve"> </w:t>
-      </w:r>
-      <w:r>
-        <w:rPr>
-          <w:rFonts w:ascii="Times New Roman" w:eastAsia="Times New Roman" w:hAnsi="Times New Roman" w:cs="Times New Roman"/>
-          <w:kern w:val="0"/>
-          <w:lang w:eastAsia="ru-RU"/>
-          <w14:ligatures w14:val="none"/>
-        </w:rPr>
-        <w:t>—</w:t>
-      </w:r>
-      <w:r>
-        <w:rPr>
-          <w:rFonts w:ascii="Times New Roman" w:eastAsia="Times New Roman" w:hAnsi="Times New Roman" w:cs="Times New Roman"/>
-          <w:kern w:val="0"/>
-          <w:lang w:eastAsia="ru-RU"/>
-          <w14:ligatures w14:val="none"/>
-        </w:rPr>
-        <w:t xml:space="preserve"> </w:t>
-      </w:r>
-      <w:r>
-        <w:rPr>
-          <w:rFonts w:ascii="Times New Roman" w:eastAsia="Times New Roman" w:hAnsi="Times New Roman" w:cs="Times New Roman"/>
-          <w:kern w:val="0"/>
-          <w:lang w:eastAsia="ru-RU"/>
-          <w14:ligatures w14:val="none"/>
-        </w:rPr>
-        <w:t xml:space="preserve">запускает </w:t>
-      </w:r>
-      <w:r>
-        <w:rPr>
-          <w:rFonts w:ascii="Times New Roman" w:eastAsia="Times New Roman" w:hAnsi="Times New Roman" w:cs="Times New Roman"/>
+        <w:t>_</w:t>
+      </w:r>
+      <w:r>
+        <w:rPr>
+          <w:rFonts w:ascii="Courier New" w:eastAsia="Times New Roman" w:hAnsi="Courier New" w:cs="Courier New"/>
           <w:kern w:val="0"/>
           <w:lang w:val="en-US" w:eastAsia="ru-RU"/>
           <w14:ligatures w14:val="none"/>
         </w:rPr>
-        <w:t>DML</w:t>
-      </w:r>
-      <w:r>
-        <w:rPr>
-          <w:rFonts w:ascii="Times New Roman" w:eastAsia="Times New Roman" w:hAnsi="Times New Roman" w:cs="Times New Roman"/>
-          <w:kern w:val="0"/>
-          <w:lang w:eastAsia="ru-RU"/>
-          <w14:ligatures w14:val="none"/>
-        </w:rPr>
-        <w:t xml:space="preserve">-скрипт </w:t>
-      </w:r>
-      <w:proofErr w:type="spellStart"/>
-      <w:r>
-        <w:rPr>
-          <w:rFonts w:ascii="Courier New" w:eastAsia="Times New Roman" w:hAnsi="Courier New" w:cs="Courier New"/>
-          <w:kern w:val="0"/>
-          <w:lang w:eastAsia="ru-RU"/>
-          <w14:ligatures w14:val="none"/>
-        </w:rPr>
-        <w:t>load</w:t>
-      </w:r>
-      <w:proofErr w:type="spellEnd"/>
-      <w:r>
-        <w:rPr>
-          <w:rFonts w:ascii="Courier New" w:eastAsia="Times New Roman" w:hAnsi="Courier New" w:cs="Courier New"/>
-          <w:kern w:val="0"/>
-          <w:lang w:eastAsia="ru-RU"/>
-          <w14:ligatures w14:val="none"/>
-        </w:rPr>
-        <w:t>_</w:t>
-      </w:r>
-      <w:r>
-        <w:rPr>
-          <w:rFonts w:ascii="Courier New" w:eastAsia="Times New Roman" w:hAnsi="Courier New" w:cs="Courier New"/>
-          <w:kern w:val="0"/>
-          <w:lang w:val="en-US" w:eastAsia="ru-RU"/>
-          <w14:ligatures w14:val="none"/>
-        </w:rPr>
-        <w:t>d</w:t>
-      </w:r>
-      <w:proofErr w:type="spellStart"/>
-      <w:r>
-        <w:rPr>
-          <w:rFonts w:ascii="Courier New" w:eastAsia="Times New Roman" w:hAnsi="Courier New" w:cs="Courier New"/>
-          <w:kern w:val="0"/>
-          <w:lang w:eastAsia="ru-RU"/>
-          <w14:ligatures w14:val="none"/>
-        </w:rPr>
-        <w:t>ds_data</w:t>
-      </w:r>
-      <w:proofErr w:type="spellEnd"/>
+        <w:t>migration</w:t>
+      </w:r>
       <w:r>
         <w:rPr>
           <w:rFonts w:ascii="Courier New" w:eastAsia="Times New Roman" w:hAnsi="Courier New" w:cs="Courier New"/>
@@ -2185,21 +2208,28 @@
           <w14:ligatures w14:val="none"/>
         </w:rPr>
       </w:pPr>
-      <w:proofErr w:type="spellStart"/>
       <w:r>
         <w:rPr>
           <w:rFonts w:ascii="Courier New" w:eastAsia="Times New Roman" w:hAnsi="Courier New" w:cs="Courier New"/>
           <w:kern w:val="0"/>
-          <w:lang w:eastAsia="ru-RU"/>
-          <w14:ligatures w14:val="none"/>
-        </w:rPr>
-        <w:t>load</w:t>
-      </w:r>
-      <w:proofErr w:type="spellEnd"/>
+          <w:lang w:val="en-US" w:eastAsia="ru-RU"/>
+          <w14:ligatures w14:val="none"/>
+        </w:rPr>
+        <w:t>d</w:t>
+      </w:r>
       <w:r>
         <w:rPr>
           <w:rFonts w:ascii="Courier New" w:eastAsia="Times New Roman" w:hAnsi="Courier New" w:cs="Courier New"/>
           <w:kern w:val="0"/>
+          <w:lang w:val="en-US" w:eastAsia="ru-RU"/>
+          <w14:ligatures w14:val="none"/>
+        </w:rPr>
+        <w:t>m</w:t>
+      </w:r>
+      <w:r>
+        <w:rPr>
+          <w:rFonts w:ascii="Courier New" w:eastAsia="Times New Roman" w:hAnsi="Courier New" w:cs="Courier New"/>
+          <w:kern w:val="0"/>
           <w:lang w:eastAsia="ru-RU"/>
           <w14:ligatures w14:val="none"/>
         </w:rPr>
@@ -2212,6 +2242,60 @@
           <w:lang w:val="en-US" w:eastAsia="ru-RU"/>
           <w14:ligatures w14:val="none"/>
         </w:rPr>
+        <w:t>migration</w:t>
+      </w:r>
+      <w:r>
+        <w:rPr>
+          <w:rFonts w:ascii="Courier New" w:eastAsia="Times New Roman" w:hAnsi="Courier New" w:cs="Courier New"/>
+          <w:kern w:val="0"/>
+          <w:lang w:eastAsia="ru-RU"/>
+          <w14:ligatures w14:val="none"/>
+        </w:rPr>
+        <w:t xml:space="preserve"> </w:t>
+      </w:r>
+      <w:r>
+        <w:rPr>
+          <w:rFonts w:ascii="Times New Roman" w:eastAsia="Times New Roman" w:hAnsi="Times New Roman" w:cs="Times New Roman"/>
+          <w:kern w:val="0"/>
+          <w:lang w:eastAsia="ru-RU"/>
+          <w14:ligatures w14:val="none"/>
+        </w:rPr>
+        <w:t>—</w:t>
+      </w:r>
+      <w:r>
+        <w:rPr>
+          <w:rFonts w:ascii="Times New Roman" w:eastAsia="Times New Roman" w:hAnsi="Times New Roman" w:cs="Times New Roman"/>
+          <w:kern w:val="0"/>
+          <w:lang w:eastAsia="ru-RU"/>
+          <w14:ligatures w14:val="none"/>
+        </w:rPr>
+        <w:t xml:space="preserve"> запускает </w:t>
+      </w:r>
+      <w:r>
+        <w:rPr>
+          <w:rFonts w:ascii="Times New Roman" w:eastAsia="Times New Roman" w:hAnsi="Times New Roman" w:cs="Times New Roman"/>
+          <w:kern w:val="0"/>
+          <w:lang w:val="en-US" w:eastAsia="ru-RU"/>
+          <w14:ligatures w14:val="none"/>
+        </w:rPr>
+        <w:t>DML</w:t>
+      </w:r>
+      <w:r>
+        <w:rPr>
+          <w:rFonts w:ascii="Times New Roman" w:eastAsia="Times New Roman" w:hAnsi="Times New Roman" w:cs="Times New Roman"/>
+          <w:kern w:val="0"/>
+          <w:lang w:eastAsia="ru-RU"/>
+          <w14:ligatures w14:val="none"/>
+        </w:rPr>
+        <w:t xml:space="preserve">-скрипт </w:t>
+      </w:r>
+      <w:r>
+        <w:rPr>
+          <w:rFonts w:ascii="Courier New" w:eastAsia="Times New Roman" w:hAnsi="Courier New" w:cs="Courier New"/>
+          <w:kern w:val="0"/>
+          <w:lang w:val="en-US" w:eastAsia="ru-RU"/>
+          <w14:ligatures w14:val="none"/>
+        </w:rPr>
         <w:t>d</w:t>
       </w:r>
       <w:r>
@@ -2232,120 +2316,15 @@
         </w:rPr>
         <w:t>_</w:t>
       </w:r>
-      <w:proofErr w:type="spellStart"/>
       <w:r>
         <w:rPr>
           <w:rFonts w:ascii="Courier New" w:eastAsia="Times New Roman" w:hAnsi="Courier New" w:cs="Courier New"/>
           <w:kern w:val="0"/>
-          <w:lang w:eastAsia="ru-RU"/>
-          <w14:ligatures w14:val="none"/>
-        </w:rPr>
-        <w:t>data</w:t>
-      </w:r>
-      <w:proofErr w:type="spellEnd"/>
-      <w:r>
-        <w:rPr>
-          <w:rFonts w:ascii="Courier New" w:eastAsia="Times New Roman" w:hAnsi="Courier New" w:cs="Courier New"/>
-          <w:kern w:val="0"/>
-          <w:lang w:eastAsia="ru-RU"/>
-          <w14:ligatures w14:val="none"/>
-        </w:rPr>
-        <w:t xml:space="preserve"> </w:t>
-      </w:r>
-      <w:r>
-        <w:rPr>
-          <w:rFonts w:ascii="Times New Roman" w:eastAsia="Times New Roman" w:hAnsi="Times New Roman" w:cs="Times New Roman"/>
-          <w:kern w:val="0"/>
-          <w:lang w:eastAsia="ru-RU"/>
-          <w14:ligatures w14:val="none"/>
-        </w:rPr>
-        <w:t>—</w:t>
-      </w:r>
-      <w:r>
-        <w:rPr>
-          <w:rFonts w:ascii="Times New Roman" w:eastAsia="Times New Roman" w:hAnsi="Times New Roman" w:cs="Times New Roman"/>
-          <w:kern w:val="0"/>
-          <w:lang w:eastAsia="ru-RU"/>
-          <w14:ligatures w14:val="none"/>
-        </w:rPr>
-        <w:t xml:space="preserve"> запускает </w:t>
-      </w:r>
-      <w:r>
-        <w:rPr>
-          <w:rFonts w:ascii="Times New Roman" w:eastAsia="Times New Roman" w:hAnsi="Times New Roman" w:cs="Times New Roman"/>
-          <w:kern w:val="0"/>
           <w:lang w:val="en-US" w:eastAsia="ru-RU"/>
           <w14:ligatures w14:val="none"/>
         </w:rPr>
-        <w:t>DML</w:t>
-      </w:r>
-      <w:r>
-        <w:rPr>
-          <w:rFonts w:ascii="Times New Roman" w:eastAsia="Times New Roman" w:hAnsi="Times New Roman" w:cs="Times New Roman"/>
-          <w:kern w:val="0"/>
-          <w:lang w:eastAsia="ru-RU"/>
-          <w14:ligatures w14:val="none"/>
-        </w:rPr>
-        <w:t xml:space="preserve">-скрипт </w:t>
-      </w:r>
-      <w:proofErr w:type="spellStart"/>
-      <w:r>
-        <w:rPr>
-          <w:rFonts w:ascii="Courier New" w:eastAsia="Times New Roman" w:hAnsi="Courier New" w:cs="Courier New"/>
-          <w:kern w:val="0"/>
-          <w:lang w:eastAsia="ru-RU"/>
-          <w14:ligatures w14:val="none"/>
-        </w:rPr>
-        <w:t>load</w:t>
-      </w:r>
-      <w:proofErr w:type="spellEnd"/>
-      <w:r>
-        <w:rPr>
-          <w:rFonts w:ascii="Courier New" w:eastAsia="Times New Roman" w:hAnsi="Courier New" w:cs="Courier New"/>
-          <w:kern w:val="0"/>
-          <w:lang w:eastAsia="ru-RU"/>
-          <w14:ligatures w14:val="none"/>
-        </w:rPr>
-        <w:t>_</w:t>
-      </w:r>
-      <w:r>
-        <w:rPr>
-          <w:rFonts w:ascii="Courier New" w:eastAsia="Times New Roman" w:hAnsi="Courier New" w:cs="Courier New"/>
-          <w:kern w:val="0"/>
-          <w:lang w:val="en-US" w:eastAsia="ru-RU"/>
-          <w14:ligatures w14:val="none"/>
-        </w:rPr>
-        <w:t>d</w:t>
-      </w:r>
-      <w:r>
-        <w:rPr>
-          <w:rFonts w:ascii="Courier New" w:eastAsia="Times New Roman" w:hAnsi="Courier New" w:cs="Courier New"/>
-          <w:kern w:val="0"/>
-          <w:lang w:val="en-US" w:eastAsia="ru-RU"/>
-          <w14:ligatures w14:val="none"/>
-        </w:rPr>
-        <w:t>m</w:t>
-      </w:r>
-      <w:r>
-        <w:rPr>
-          <w:rFonts w:ascii="Courier New" w:eastAsia="Times New Roman" w:hAnsi="Courier New" w:cs="Courier New"/>
-          <w:kern w:val="0"/>
-          <w:lang w:eastAsia="ru-RU"/>
-          <w14:ligatures w14:val="none"/>
-        </w:rPr>
-        <w:t>_</w:t>
-      </w:r>
-      <w:proofErr w:type="spellStart"/>
-      <w:r>
-        <w:rPr>
-          <w:rFonts w:ascii="Courier New" w:eastAsia="Times New Roman" w:hAnsi="Courier New" w:cs="Courier New"/>
-          <w:kern w:val="0"/>
-          <w:lang w:eastAsia="ru-RU"/>
-          <w14:ligatures w14:val="none"/>
-        </w:rPr>
-        <w:t>data</w:t>
-      </w:r>
-      <w:proofErr w:type="spellEnd"/>
+        <w:t>migration</w:t>
+      </w:r>
       <w:r>
         <w:rPr>
           <w:rFonts w:ascii="Courier New" w:eastAsia="Times New Roman" w:hAnsi="Courier New" w:cs="Courier New"/>
@@ -3199,26 +3178,31 @@
         </w:rPr>
         <w:t>_</w:t>
       </w:r>
-      <w:proofErr w:type="spellStart"/>
       <w:r>
         <w:rPr>
           <w:rFonts w:ascii="Courier New" w:hAnsi="Courier New" w:cs="Courier New"/>
           <w:lang w:val="en-US"/>
         </w:rPr>
-        <w:t>dds</w:t>
-      </w:r>
-      <w:proofErr w:type="spellEnd"/>
-      <w:r>
-        <w:rPr>
-          <w:rFonts w:ascii="Courier New" w:hAnsi="Courier New" w:cs="Courier New"/>
-        </w:rPr>
-        <w:t>_</w:t>
+        <w:t>d</w:t>
       </w:r>
       <w:r>
         <w:rPr>
           <w:rFonts w:ascii="Courier New" w:hAnsi="Courier New" w:cs="Courier New"/>
           <w:lang w:val="en-US"/>
         </w:rPr>
+        <w:t>m</w:t>
+      </w:r>
+      <w:r>
+        <w:rPr>
+          <w:rFonts w:ascii="Courier New" w:hAnsi="Courier New" w:cs="Courier New"/>
+        </w:rPr>
+        <w:t>_</w:t>
+      </w:r>
+      <w:r>
+        <w:rPr>
+          <w:rFonts w:ascii="Courier New" w:hAnsi="Courier New" w:cs="Courier New"/>
+          <w:lang w:val="en-US"/>
+        </w:rPr>
         <w:t>data</w:t>
       </w:r>
       <w:r>
@@ -3334,21 +3318,28 @@
         </w:rPr>
         <w:t xml:space="preserve">и </w:t>
       </w:r>
-      <w:proofErr w:type="spellStart"/>
       <w:r>
         <w:rPr>
           <w:rFonts w:ascii="Courier New" w:eastAsia="Times New Roman" w:hAnsi="Courier New" w:cs="Courier New"/>
           <w:kern w:val="0"/>
-          <w:lang w:eastAsia="ru-RU"/>
-          <w14:ligatures w14:val="none"/>
-        </w:rPr>
-        <w:t>load</w:t>
-      </w:r>
-      <w:proofErr w:type="spellEnd"/>
+          <w:lang w:val="en-US" w:eastAsia="ru-RU"/>
+          <w14:ligatures w14:val="none"/>
+        </w:rPr>
+        <w:t>d</w:t>
+      </w:r>
       <w:r>
         <w:rPr>
           <w:rFonts w:ascii="Courier New" w:eastAsia="Times New Roman" w:hAnsi="Courier New" w:cs="Courier New"/>
           <w:kern w:val="0"/>
+          <w:lang w:val="en-US" w:eastAsia="ru-RU"/>
+          <w14:ligatures w14:val="none"/>
+        </w:rPr>
+        <w:t>m</w:t>
+      </w:r>
+      <w:r>
+        <w:rPr>
+          <w:rFonts w:ascii="Courier New" w:eastAsia="Times New Roman" w:hAnsi="Courier New" w:cs="Courier New"/>
+          <w:kern w:val="0"/>
           <w:lang w:eastAsia="ru-RU"/>
           <w14:ligatures w14:val="none"/>
         </w:rPr>
@@ -3361,37 +3352,8 @@
           <w:lang w:val="en-US" w:eastAsia="ru-RU"/>
           <w14:ligatures w14:val="none"/>
         </w:rPr>
-        <w:t>d</w:t>
-      </w:r>
-      <w:r>
-        <w:rPr>
-          <w:rFonts w:ascii="Courier New" w:eastAsia="Times New Roman" w:hAnsi="Courier New" w:cs="Courier New"/>
-          <w:kern w:val="0"/>
-          <w:lang w:val="en-US" w:eastAsia="ru-RU"/>
-          <w14:ligatures w14:val="none"/>
-        </w:rPr>
-        <w:t>m</w:t>
-      </w:r>
-      <w:r>
-        <w:rPr>
-          <w:rFonts w:ascii="Courier New" w:eastAsia="Times New Roman" w:hAnsi="Courier New" w:cs="Courier New"/>
-          <w:kern w:val="0"/>
-          <w:lang w:eastAsia="ru-RU"/>
-          <w14:ligatures w14:val="none"/>
-        </w:rPr>
-        <w:t>_</w:t>
-      </w:r>
-      <w:proofErr w:type="spellStart"/>
-      <w:r>
-        <w:rPr>
-          <w:rFonts w:ascii="Courier New" w:eastAsia="Times New Roman" w:hAnsi="Courier New" w:cs="Courier New"/>
-          <w:kern w:val="0"/>
-          <w:lang w:eastAsia="ru-RU"/>
-          <w14:ligatures w14:val="none"/>
-        </w:rPr>
-        <w:t>data</w:t>
-      </w:r>
-      <w:proofErr w:type="spellEnd"/>
+        <w:t>migration</w:t>
+      </w:r>
       <w:r>
         <w:rPr>
           <w:rFonts w:ascii="Courier New" w:eastAsia="Times New Roman" w:hAnsi="Courier New" w:cs="Courier New"/>
@@ -3938,7 +3900,25 @@
                 <w:lang w:val="en-US" w:eastAsia="ru-RU"/>
                 <w14:ligatures w14:val="none"/>
               </w:rPr>
-              <w:t>ods</w:t>
+              <w:t>o</w:t>
+            </w:r>
+            <w:r>
+              <w:rPr>
+                <w:rFonts w:ascii="Times New Roman" w:eastAsia="Times New Roman" w:hAnsi="Times New Roman" w:cs="Times New Roman"/>
+                <w:kern w:val="0"/>
+                <w:lang w:val="en-US" w:eastAsia="ru-RU"/>
+                <w14:ligatures w14:val="none"/>
+              </w:rPr>
+              <w:t>ds</w:t>
+            </w:r>
+            <w:r>
+              <w:rPr>
+                <w:rFonts w:ascii="Times New Roman" w:eastAsia="Times New Roman" w:hAnsi="Times New Roman" w:cs="Times New Roman"/>
+                <w:kern w:val="0"/>
+                <w:lang w:val="en-US" w:eastAsia="ru-RU"/>
+                <w14:ligatures w14:val="none"/>
+              </w:rPr>
+              <w:t>_data</w:t>
             </w:r>
             <w:proofErr w:type="spellEnd"/>
           </w:p>
@@ -4062,7 +4042,25 @@
                 <w:lang w:val="en-US" w:eastAsia="ru-RU"/>
                 <w14:ligatures w14:val="none"/>
               </w:rPr>
-              <w:t>dds</w:t>
+              <w:t>d</w:t>
+            </w:r>
+            <w:r>
+              <w:rPr>
+                <w:rFonts w:ascii="Times New Roman" w:eastAsia="Times New Roman" w:hAnsi="Times New Roman" w:cs="Times New Roman"/>
+                <w:kern w:val="0"/>
+                <w:lang w:val="en-US" w:eastAsia="ru-RU"/>
+                <w14:ligatures w14:val="none"/>
+              </w:rPr>
+              <w:t>ds</w:t>
+            </w:r>
+            <w:r>
+              <w:rPr>
+                <w:rFonts w:ascii="Times New Roman" w:eastAsia="Times New Roman" w:hAnsi="Times New Roman" w:cs="Times New Roman"/>
+                <w:kern w:val="0"/>
+                <w:lang w:val="en-US" w:eastAsia="ru-RU"/>
+                <w14:ligatures w14:val="none"/>
+              </w:rPr>
+              <w:t>_data</w:t>
             </w:r>
             <w:proofErr w:type="spellEnd"/>
           </w:p>
@@ -4169,15 +4167,17 @@
                 <w14:ligatures w14:val="none"/>
               </w:rPr>
             </w:pPr>
-            <w:r>
-              <w:rPr>
-                <w:rFonts w:ascii="Times New Roman" w:eastAsia="Times New Roman" w:hAnsi="Times New Roman" w:cs="Times New Roman"/>
-                <w:kern w:val="0"/>
-                <w:lang w:val="en-US" w:eastAsia="ru-RU"/>
-                <w14:ligatures w14:val="none"/>
-              </w:rPr>
-              <w:t>dm</w:t>
-            </w:r>
+            <w:proofErr w:type="spellStart"/>
+            <w:r>
+              <w:rPr>
+                <w:rFonts w:ascii="Times New Roman" w:eastAsia="Times New Roman" w:hAnsi="Times New Roman" w:cs="Times New Roman"/>
+                <w:kern w:val="0"/>
+                <w:lang w:val="en-US" w:eastAsia="ru-RU"/>
+                <w14:ligatures w14:val="none"/>
+              </w:rPr>
+              <w:t>dm_data</w:t>
+            </w:r>
+            <w:proofErr w:type="spellEnd"/>
           </w:p>
         </w:tc>
         <w:tc>
@@ -5178,7 +5178,7 @@
                 <w:lang w:val="en-US" w:eastAsia="ru-RU"/>
                 <w14:ligatures w14:val="none"/>
               </w:rPr>
-              <w:t>development_environments</w:t>
+              <w:t>ide</w:t>
             </w:r>
             <w:proofErr w:type="spellEnd"/>
             <w:r>
@@ -8164,45 +8164,7 @@
                 <w:lang w:eastAsia="ru-RU"/>
                 <w14:ligatures w14:val="none"/>
               </w:rPr>
-              <w:t>employee</w:t>
-            </w:r>
-            <w:proofErr w:type="spellEnd"/>
-            <w:r>
-              <w:rPr>
-                <w:rFonts w:ascii="Times New Roman" w:eastAsia="Times New Roman" w:hAnsi="Times New Roman" w:cs="Times New Roman"/>
-                <w:color w:val="1F1F1F"/>
-                <w:kern w:val="0"/>
-                <w:sz w:val="20"/>
-                <w:szCs w:val="20"/>
-                <w:lang w:eastAsia="ru-RU"/>
-                <w14:ligatures w14:val="none"/>
-              </w:rPr>
-              <w:t xml:space="preserve"> </w:t>
-            </w:r>
-            <w:r>
-              <w:rPr>
-                <w:rFonts w:ascii="Times New Roman" w:eastAsia="Times New Roman" w:hAnsi="Times New Roman" w:cs="Times New Roman"/>
-                <w:color w:val="1F1F1F"/>
-                <w:kern w:val="0"/>
-                <w:sz w:val="20"/>
-                <w:szCs w:val="20"/>
-                <w:lang w:eastAsia="ru-RU"/>
-                <w14:ligatures w14:val="none"/>
-              </w:rPr>
-              <w:t>_</w:t>
-            </w:r>
-            <w:proofErr w:type="spellStart"/>
-            <w:r>
-              <w:rPr>
-                <w:rFonts w:ascii="Times New Roman" w:eastAsia="Times New Roman" w:hAnsi="Times New Roman" w:cs="Times New Roman"/>
-                <w:color w:val="1F1F1F"/>
-                <w:kern w:val="0"/>
-                <w:sz w:val="20"/>
-                <w:szCs w:val="20"/>
-                <w:lang w:eastAsia="ru-RU"/>
-                <w14:ligatures w14:val="none"/>
-              </w:rPr>
-              <w:t>certificates</w:t>
+              <w:t>employee_certificates</w:t>
             </w:r>
             <w:proofErr w:type="spellEnd"/>
             <w:r>
@@ -8333,7 +8295,57 @@
                 <w:lang w:eastAsia="ru-RU"/>
                 <w14:ligatures w14:val="none"/>
               </w:rPr>
-              <w:t>employee_dev_env_skills</w:t>
+              <w:t>employee</w:t>
+            </w:r>
+            <w:proofErr w:type="spellEnd"/>
+            <w:r>
+              <w:rPr>
+                <w:rFonts w:ascii="Times New Roman" w:eastAsia="Times New Roman" w:hAnsi="Times New Roman" w:cs="Times New Roman"/>
+                <w:color w:val="1F1F1F"/>
+                <w:kern w:val="0"/>
+                <w:sz w:val="20"/>
+                <w:szCs w:val="20"/>
+                <w:lang w:eastAsia="ru-RU"/>
+                <w14:ligatures w14:val="none"/>
+              </w:rPr>
+              <w:t>_</w:t>
+            </w:r>
+            <w:r>
+              <w:rPr>
+                <w:rFonts w:ascii="Times New Roman" w:eastAsia="Times New Roman" w:hAnsi="Times New Roman" w:cs="Times New Roman"/>
+                <w:color w:val="1F1F1F"/>
+                <w:kern w:val="0"/>
+                <w:sz w:val="20"/>
+                <w:szCs w:val="20"/>
+                <w:lang w:val="en-US" w:eastAsia="ru-RU"/>
+                <w14:ligatures w14:val="none"/>
+              </w:rPr>
+              <w:t>ide</w:t>
+            </w:r>
+            <w:r>
+              <w:rPr>
+                <w:rFonts w:ascii="Times New Roman" w:eastAsia="Times New Roman" w:hAnsi="Times New Roman" w:cs="Times New Roman"/>
+                <w:color w:val="1F1F1F"/>
+                <w:kern w:val="0"/>
+                <w:sz w:val="20"/>
+                <w:szCs w:val="20"/>
+                <w:lang w:eastAsia="ru-RU"/>
+                <w14:ligatures w14:val="none"/>
+              </w:rPr>
+              <w:t>_</w:t>
+            </w:r>
+            <w:proofErr w:type="spellStart"/>
+            <w:r>
+              <w:rPr>
+                <w:rFonts w:ascii="Times New Roman" w:eastAsia="Times New Roman" w:hAnsi="Times New Roman" w:cs="Times New Roman"/>
+                <w:color w:val="1F1F1F"/>
+                <w:kern w:val="0"/>
+                <w:sz w:val="20"/>
+                <w:szCs w:val="20"/>
+                <w:lang w:eastAsia="ru-RU"/>
+                <w14:ligatures w14:val="none"/>
+              </w:rPr>
+              <w:t>skills</w:t>
             </w:r>
             <w:proofErr w:type="spellEnd"/>
             <w:r>
@@ -8870,43 +8882,17 @@
               </w:rPr>
               <w:t>employee</w:t>
             </w:r>
-            <w:proofErr w:type="spellEnd"/>
-            <w:r>
-              <w:rPr>
-                <w:rFonts w:ascii="Times New Roman" w:eastAsia="Times New Roman" w:hAnsi="Times New Roman" w:cs="Times New Roman"/>
-                <w:color w:val="1F1F1F"/>
-                <w:kern w:val="0"/>
-                <w:sz w:val="20"/>
-                <w:szCs w:val="20"/>
-                <w:lang w:eastAsia="ru-RU"/>
-                <w14:ligatures w14:val="none"/>
-              </w:rPr>
-              <w:t xml:space="preserve"> </w:t>
-            </w:r>
-            <w:r>
-              <w:rPr>
-                <w:rFonts w:ascii="Times New Roman" w:eastAsia="Times New Roman" w:hAnsi="Times New Roman" w:cs="Times New Roman"/>
-                <w:color w:val="1F1F1F"/>
-                <w:kern w:val="0"/>
-                <w:sz w:val="20"/>
-                <w:szCs w:val="20"/>
-                <w:lang w:eastAsia="ru-RU"/>
-                <w14:ligatures w14:val="none"/>
-              </w:rPr>
-              <w:t>_</w:t>
-            </w:r>
-            <w:proofErr w:type="spellStart"/>
-            <w:r>
-              <w:rPr>
-                <w:rFonts w:ascii="Times New Roman" w:eastAsia="Times New Roman" w:hAnsi="Times New Roman" w:cs="Times New Roman"/>
-                <w:color w:val="1F1F1F"/>
-                <w:kern w:val="0"/>
-                <w:sz w:val="20"/>
-                <w:szCs w:val="20"/>
-                <w:lang w:eastAsia="ru-RU"/>
-                <w14:ligatures w14:val="none"/>
-              </w:rPr>
-              <w:t>languages</w:t>
+            <w:r>
+              <w:rPr>
+                <w:rFonts w:ascii="Times New Roman" w:eastAsia="Times New Roman" w:hAnsi="Times New Roman" w:cs="Times New Roman"/>
+                <w:color w:val="1F1F1F"/>
+                <w:kern w:val="0"/>
+                <w:sz w:val="20"/>
+                <w:szCs w:val="20"/>
+                <w:lang w:eastAsia="ru-RU"/>
+                <w14:ligatures w14:val="none"/>
+              </w:rPr>
+              <w:t>_languages</w:t>
             </w:r>
             <w:proofErr w:type="spellEnd"/>
             <w:r>

</xml_diff>